<commit_message>
added prio to qualitätsbaum
</commit_message>
<xml_diff>
--- a/doc/qualitätsbaum/qualitätsbaum_mit_qualitätsattributszenarien.docx
+++ b/doc/qualitätsbaum/qualitätsbaum_mit_qualitätsattributszenarien.docx
@@ -85,6 +85,37 @@
         </w:rPr>
         <w:t>:</w:t>
       </w:r>
+      <w:r>
+        <w:rPr>
+          <w:b/>
+          <w:bCs/>
+          <w:sz w:val="30"/>
+          <w:szCs w:val="30"/>
+        </w:rPr>
+        <w:t xml:space="preserve"> </w:t>
+      </w:r>
+      <w:proofErr w:type="spellStart"/>
+      <w:r>
+        <w:rPr>
+          <w:b/>
+          <w:bCs/>
+          <w:color w:val="FF0000"/>
+          <w:sz w:val="30"/>
+          <w:szCs w:val="30"/>
+        </w:rPr>
+        <w:t>Prio</w:t>
+      </w:r>
+      <w:proofErr w:type="spellEnd"/>
+      <w:r>
+        <w:rPr>
+          <w:b/>
+          <w:bCs/>
+          <w:color w:val="FF0000"/>
+          <w:sz w:val="30"/>
+          <w:szCs w:val="30"/>
+        </w:rPr>
+        <w:t xml:space="preserve"> </w:t>
+      </w:r>
     </w:p>
     <w:p>
       <w:pPr>
@@ -293,16 +324,38 @@
           <w:sz w:val="30"/>
           <w:szCs w:val="30"/>
         </w:rPr>
-        <w:t>Usability</w:t>
-      </w:r>
-      <w:r>
-        <w:rPr>
-          <w:b/>
-          <w:bCs/>
-          <w:sz w:val="30"/>
-          <w:szCs w:val="30"/>
-        </w:rPr>
-        <w:t xml:space="preserve"> (Benutzerfreundlichkeit bei der Planung):</w:t>
+        <w:t>Usability (Benutzerfreundlichkeit bei der Planung):</w:t>
+      </w:r>
+      <w:r>
+        <w:rPr>
+          <w:b/>
+          <w:bCs/>
+          <w:sz w:val="30"/>
+          <w:szCs w:val="30"/>
+        </w:rPr>
+        <w:t xml:space="preserve"> </w:t>
+      </w:r>
+      <w:proofErr w:type="spellStart"/>
+      <w:r>
+        <w:rPr>
+          <w:b/>
+          <w:bCs/>
+          <w:color w:val="FF0000"/>
+          <w:sz w:val="30"/>
+          <w:szCs w:val="30"/>
+        </w:rPr>
+        <w:t>Prio</w:t>
+      </w:r>
+      <w:proofErr w:type="spellEnd"/>
+      <w:r>
+        <w:rPr>
+          <w:b/>
+          <w:bCs/>
+          <w:color w:val="FF0000"/>
+          <w:sz w:val="30"/>
+          <w:szCs w:val="30"/>
+        </w:rPr>
+        <w:t xml:space="preserve"> </w:t>
       </w:r>
     </w:p>
     <w:p>
@@ -526,16 +579,7 @@
           <w:sz w:val="30"/>
           <w:szCs w:val="30"/>
         </w:rPr>
-        <w:t>Security</w:t>
-      </w:r>
-      <w:r>
-        <w:rPr>
-          <w:b/>
-          <w:bCs/>
-          <w:sz w:val="30"/>
-          <w:szCs w:val="30"/>
-        </w:rPr>
-        <w:t>:</w:t>
+        <w:t>Security:</w:t>
       </w:r>
     </w:p>
     <w:p>
@@ -837,6 +881,37 @@
           <w:szCs w:val="30"/>
         </w:rPr>
         <w:t>:</w:t>
+      </w:r>
+      <w:r>
+        <w:rPr>
+          <w:b/>
+          <w:bCs/>
+          <w:sz w:val="30"/>
+          <w:szCs w:val="30"/>
+        </w:rPr>
+        <w:t xml:space="preserve"> </w:t>
+      </w:r>
+      <w:proofErr w:type="spellStart"/>
+      <w:r>
+        <w:rPr>
+          <w:b/>
+          <w:bCs/>
+          <w:color w:val="FF0000"/>
+          <w:sz w:val="30"/>
+          <w:szCs w:val="30"/>
+        </w:rPr>
+        <w:t>Prio</w:t>
+      </w:r>
+      <w:proofErr w:type="spellEnd"/>
+      <w:r>
+        <w:rPr>
+          <w:b/>
+          <w:bCs/>
+          <w:color w:val="FF0000"/>
+          <w:sz w:val="30"/>
+          <w:szCs w:val="30"/>
+        </w:rPr>
+        <w:t xml:space="preserve"> </w:t>
       </w:r>
     </w:p>
     <w:p>

</xml_diff>